<commit_message>
Code updated to produce templates. Templates added.
</commit_message>
<xml_diff>
--- a/templates/custom_jinja_filters_tpl.docx
+++ b/templates/custom_jinja_filters_tpl.docx
@@ -2,6 +2,71 @@
 <file path=word/document.xml><?xml version="1.0" encoding="utf-8"?>
 <w:document xmlns:o="urn:schemas-microsoft-com:office:office" xmlns:r="http://schemas.openxmlformats.org/officeDocument/2006/relationships" xmlns:v="urn:schemas-microsoft-com:vml" xmlns:w="http://schemas.openxmlformats.org/wordprocessingml/2006/main" xmlns:w10="urn:schemas-microsoft-com:office:word" xmlns:wp="http://schemas.openxmlformats.org/drawingml/2006/wordprocessingDrawing" xmlns:wps="http://schemas.microsoft.com/office/word/2010/wordprocessingShape" xmlns:wpg="http://schemas.microsoft.com/office/word/2010/wordprocessingGroup" xmlns:mc="http://schemas.openxmlformats.org/markup-compatibility/2006" xmlns:wp14="http://schemas.microsoft.com/office/word/2010/wordprocessingDrawing" xmlns:w14="http://schemas.microsoft.com/office/word/2010/wordml" mc:Ignorable="w14 wp14">
   <w:body>
+    <w:p>
+      <w:pPr>
+        <w:pStyle w:val="Normal"/>
+        <w:rPr/>
+      </w:pPr>
+      <w:r>
+        <w:rPr/>
+        <w:t>Dear {{ao_letter_names}},</w:t>
+      </w:r>
+    </w:p>
+    <w:p>
+      <w:pPr>
+        <w:pStyle w:val="Normal"/>
+        <w:rPr/>
+      </w:pPr>
+      <w:r>
+        <w:rPr/>
+      </w:r>
+    </w:p>
+    <w:p>
+      <w:pPr>
+        <w:pStyle w:val="Normal"/>
+        <w:rPr/>
+      </w:pPr>
+      <w:r>
+        <w:rPr/>
+        <w:t>This notice is served on {{ao_notice_names}} in your capacity as {{ao_fhlh}}.</w:t>
+      </w:r>
+    </w:p>
+    <w:p>
+      <w:pPr>
+        <w:pStyle w:val="Normal"/>
+        <w:rPr/>
+      </w:pPr>
+      <w:r>
+        <w:rPr/>
+      </w:r>
+    </w:p>
+    <w:p>
+      <w:pPr>
+        <w:pStyle w:val="Normal"/>
+        <w:rPr/>
+      </w:pPr>
+      <w:r>
+        <w:rPr/>
+      </w:r>
+    </w:p>
+    <w:p>
+      <w:pPr>
+        <w:pStyle w:val="Normal"/>
+        <w:rPr/>
+      </w:pPr>
+      <w:r>
+        <w:rPr/>
+      </w:r>
+    </w:p>
+    <w:p>
+      <w:pPr>
+        <w:pStyle w:val="Normal"/>
+        <w:rPr/>
+      </w:pPr>
+      <w:r>
+        <w:rPr/>
+      </w:r>
+    </w:p>
     <w:p>
       <w:pPr>
         <w:pStyle w:val="Normal"/>
@@ -47,15 +112,7 @@
       </w:pPr>
       <w:r>
         <w:rPr/>
-        <w:t>The filter modified float value is {{ base_value_float | my_filterB(</w:t>
-      </w:r>
-      <w:r>
-        <w:rPr/>
-        <w:t>10</w:t>
-      </w:r>
-      <w:r>
-        <w:rPr/>
-        <w:t>)}}</w:t>
+        <w:t>The filter modified float value is {{ base_value_float | my_filterB(10)}}</w:t>
       </w:r>
     </w:p>
     <w:p>
@@ -285,6 +342,7 @@
     <w:rsid w:val="00fc693f"/>
     <w:pPr>
       <w:widowControl/>
+      <w:suppressAutoHyphens w:val="true"/>
       <w:bidi w:val="0"/>
       <w:spacing w:lineRule="auto" w:line="276" w:before="0" w:after="200"/>
       <w:jc w:val="left"/>
@@ -918,6 +976,7 @@
     <w:rsid w:val="00fc693f"/>
     <w:pPr>
       <w:widowControl/>
+      <w:suppressAutoHyphens w:val="true"/>
       <w:bidi w:val="0"/>
       <w:spacing w:lineRule="auto" w:line="240" w:before="0" w:after="0"/>
       <w:jc w:val="left"/>
@@ -1168,6 +1227,7 @@
         <w:tab w:val="left" w:pos="3456" w:leader="none"/>
         <w:tab w:val="left" w:pos="4032" w:leader="none"/>
       </w:tabs>
+      <w:suppressAutoHyphens w:val="true"/>
       <w:bidi w:val="0"/>
       <w:spacing w:before="0" w:after="0"/>
       <w:jc w:val="left"/>

</xml_diff>